<commit_message>
New VS productivity lab; added live unit testing; tweaks to agile
</commit_message>
<xml_diff>
--- a/labs/Word/Agile Planning and Portfolio Management with Team Foundation Server 2017.docx
+++ b/labs/Word/Agile Planning and Portfolio Management with Team Foundation Server 2017.docx
@@ -1101,8 +1101,6 @@
               </w:rPr>
               <w:t>Task 2: Kanban prioritization</w:t>
             </w:r>
-            <w:bookmarkStart w:id="0" w:name="_GoBack"/>
-            <w:bookmarkEnd w:id="0"/>
             <w:r>
               <w:rPr>
                 <w:noProof/>
@@ -1463,11 +1461,11 @@
           <w:noProof/>
         </w:rPr>
       </w:pPr>
-      <w:bookmarkStart w:id="1" w:name="_Toc474717774"/>
+      <w:bookmarkStart w:id="0" w:name="_Toc474717774"/>
       <w:r>
         <w:t>Overview</w:t>
       </w:r>
-      <w:bookmarkEnd w:id="1"/>
+      <w:bookmarkEnd w:id="0"/>
     </w:p>
     <w:p>
       <w:pPr>
@@ -1485,11 +1483,11 @@
       <w:pPr>
         <w:pStyle w:val="Heading2"/>
       </w:pPr>
-      <w:bookmarkStart w:id="2" w:name="_Toc474717775"/>
+      <w:bookmarkStart w:id="1" w:name="_Toc474717775"/>
       <w:r>
         <w:t>Prerequisites</w:t>
       </w:r>
-      <w:bookmarkEnd w:id="2"/>
+      <w:bookmarkEnd w:id="1"/>
     </w:p>
     <w:p>
       <w:pPr>
@@ -1564,11 +1562,11 @@
       <w:pPr>
         <w:pStyle w:val="Heading2"/>
       </w:pPr>
-      <w:bookmarkStart w:id="3" w:name="_Toc474717776"/>
+      <w:bookmarkStart w:id="2" w:name="_Toc474717776"/>
       <w:r>
         <w:t>About the Fabrikam Fiber Scenario</w:t>
       </w:r>
-      <w:bookmarkEnd w:id="3"/>
+      <w:bookmarkEnd w:id="2"/>
     </w:p>
     <w:p>
       <w:pPr>
@@ -1650,93 +1648,82 @@
       <w:pPr>
         <w:pStyle w:val="Heading1"/>
       </w:pPr>
-      <w:bookmarkStart w:id="4" w:name="_Toc474717777"/>
+      <w:bookmarkStart w:id="3" w:name="_Toc474717777"/>
       <w:r>
         <w:t>Exercise 1: Agile Project Management</w:t>
       </w:r>
+      <w:bookmarkEnd w:id="3"/>
+    </w:p>
+    <w:p>
+      <w:pPr>
+        <w:pStyle w:val="ppBodyText"/>
+      </w:pPr>
+      <w:r>
+        <w:t xml:space="preserve">In this exercise, you will learn how to use Team Foundation Server 2017 to manage your product backlog, create work items, break work items into tasks, assign tasks to team members, and track progress using the task board. This overview will demonstrate the basic project management tools that small- to medium-sized development teams can utilize for product development. </w:t>
+      </w:r>
+    </w:p>
+    <w:p>
+      <w:pPr>
+        <w:pStyle w:val="ppNote"/>
+      </w:pPr>
+      <w:r>
+        <w:rPr>
+          <w:b/>
+        </w:rPr>
+        <w:t>Note:</w:t>
+      </w:r>
+      <w:r>
+        <w:t xml:space="preserve"> The team project used in this lab uses a Scrum process template, but the core features demonstrated apply to all process templates.</w:t>
+      </w:r>
+    </w:p>
+    <w:p>
+      <w:pPr>
+        <w:pStyle w:val="ppBodyText"/>
+      </w:pPr>
+    </w:p>
+    <w:p>
+      <w:pPr>
+        <w:pStyle w:val="Heading2"/>
+      </w:pPr>
+      <w:bookmarkStart w:id="4" w:name="_Toc429723508"/>
+      <w:bookmarkStart w:id="5" w:name="_Toc474717778"/>
+      <w:r>
+        <w:t>Task 1: Team Foundation Server Web Portal</w:t>
+      </w:r>
       <w:bookmarkEnd w:id="4"/>
-    </w:p>
-    <w:p>
-      <w:pPr>
-        <w:pStyle w:val="ppBodyText"/>
-      </w:pPr>
-      <w:r>
-        <w:t xml:space="preserve">In this exercise, you will learn how to use Team Foundation Server 2017 to manage your product backlog, create work items, break work items into tasks, assign tasks to team members, and track progress using the task board. This overview will demonstrate the basic project management tools that small- to medium-sized development teams can utilize for product development. </w:t>
-      </w:r>
-    </w:p>
-    <w:p>
-      <w:pPr>
-        <w:pStyle w:val="ppNote"/>
-      </w:pPr>
-      <w:r>
-        <w:rPr>
-          <w:b/>
-        </w:rPr>
-        <w:t>Note:</w:t>
-      </w:r>
-      <w:r>
-        <w:t xml:space="preserve"> The team project used in this lab uses a Scrum process template, but the core features demonstrated apply to all process templates.</w:t>
-      </w:r>
-    </w:p>
-    <w:p>
-      <w:pPr>
-        <w:pStyle w:val="ppBodyText"/>
-      </w:pPr>
-    </w:p>
-    <w:p>
-      <w:pPr>
-        <w:pStyle w:val="Heading2"/>
-      </w:pPr>
-      <w:bookmarkStart w:id="5" w:name="_Toc429723508"/>
-      <w:bookmarkStart w:id="6" w:name="_Toc474717778"/>
-      <w:r>
-        <w:t>Task 1: Team Foundation Server Web Portal</w:t>
-      </w:r>
       <w:bookmarkEnd w:id="5"/>
+    </w:p>
+    <w:p>
+      <w:pPr>
+        <w:pStyle w:val="ListParagraph"/>
+        <w:numPr>
+          <w:ilvl w:val="0"/>
+          <w:numId w:val="22"/>
+        </w:numPr>
+      </w:pPr>
+      <w:bookmarkStart w:id="6" w:name="_GoBack"/>
+      <w:r>
+        <w:t xml:space="preserve">Log in as </w:t>
+      </w:r>
+      <w:r>
+        <w:rPr>
+          <w:b/>
+        </w:rPr>
+        <w:t>Sachin Raj (VSALM\Sachin)</w:t>
+      </w:r>
+      <w:r>
+        <w:t xml:space="preserve">. All user passwords are </w:t>
+      </w:r>
+      <w:r>
+        <w:rPr>
+          <w:b/>
+        </w:rPr>
+        <w:t>P2ssw0rd</w:t>
+      </w:r>
+      <w:r>
+        <w:t>.</w:t>
+      </w:r>
       <w:bookmarkEnd w:id="6"/>
-    </w:p>
-    <w:p>
-      <w:pPr>
-        <w:pStyle w:val="ListParagraph"/>
-        <w:numPr>
-          <w:ilvl w:val="0"/>
-          <w:numId w:val="22"/>
-        </w:numPr>
-      </w:pPr>
-      <w:r>
-        <w:t xml:space="preserve">Log in as </w:t>
-      </w:r>
-      <w:r>
-        <w:rPr>
-          <w:b/>
-        </w:rPr>
-        <w:t xml:space="preserve">Sachin Raj </w:t>
-      </w:r>
-      <w:r>
-        <w:t>(</w:t>
-      </w:r>
-      <w:r>
-        <w:t>VSALM\Sachin</w:t>
-      </w:r>
-      <w:r>
-        <w:t>)</w:t>
-      </w:r>
-      <w:r>
-        <w:t xml:space="preserve">. All user passwords are </w:t>
-      </w:r>
-      <w:r>
-        <w:rPr>
-          <w:rFonts w:ascii="Consolas" w:hAnsi="Consolas" w:cs="Consolas"/>
-          <w:b/>
-        </w:rPr>
-        <w:t>P2ssw0rd</w:t>
-      </w:r>
-      <w:r>
-        <w:rPr>
-          <w:rFonts w:ascii="Consolas" w:hAnsi="Consolas" w:cs="Consolas"/>
-        </w:rPr>
-        <w:t>.</w:t>
-      </w:r>
     </w:p>
     <w:p>
       <w:pPr>
@@ -21124,19 +21111,10 @@
 </a:theme>
 </file>
 
-<file path=customXml/item1.xml><?xml version="1.0" encoding="utf-8"?>
-<?mso-contentType ?>
-<FormTemplates xmlns="http://schemas.microsoft.com/sharepoint/v3/contenttype/forms">
-  <Display>DocumentLibraryForm</Display>
-  <Edit>DocumentLibraryForm</Edit>
-  <New>DocumentLibraryForm</New>
-</FormTemplates>
+<file path=customXml/item1.xml>��< ? x m l   v e r s i o n = " 1 . 0 "   e n c o d i n g = " u t f - 1 6 " ? > < t o c   x m l n s : x s i = " h t t p : / / w w w . w 3 . o r g / 2 0 0 1 / X M L S c h e m a - i n s t a n c e "   x m l n s : x s d = " h t t p : / / w w w . w 3 . o r g / 2 0 0 1 / X M L S c h e m a " / > 
 </file>
 
-<file path=customXml/item2.xml>��< ? x m l   v e r s i o n = " 1 . 0 "   e n c o d i n g = " u t f - 1 6 " ? > < t o c   x m l n s : x s i = " h t t p : / / w w w . w 3 . o r g / 2 0 0 1 / X M L S c h e m a - i n s t a n c e "   x m l n s : x s d = " h t t p : / / w w w . w 3 . o r g / 2 0 0 1 / X M L S c h e m a " / > 
-</file>
-
-<file path=customXml/item3.xml><?xml version="1.0" encoding="utf-8"?>
+<file path=customXml/item2.xml><?xml version="1.0" encoding="utf-8"?>
 <ct:contentTypeSchema xmlns:ct="http://schemas.microsoft.com/office/2006/metadata/contentType" xmlns:ma="http://schemas.microsoft.com/office/2006/metadata/properties/metaAttributes" ct:_="" ma:_="" ma:contentTypeName="Document" ma:contentTypeID="0x01010025907C08885A4B448C4B7687DE2703F9" ma:contentTypeVersion="0" ma:contentTypeDescription="Create a new document." ma:contentTypeScope="" ma:versionID="fca7f7617ec91df58bf1447f2d74720e">
   <xsd:schema xmlns:xsd="http://www.w3.org/2001/XMLSchema" xmlns:xs="http://www.w3.org/2001/XMLSchema" xmlns:p="http://schemas.microsoft.com/office/2006/metadata/properties" targetNamespace="http://schemas.microsoft.com/office/2006/metadata/properties" ma:root="true" ma:fieldsID="19ef3d69f22175d46987ff5beab34715">
     <xsd:element name="properties">
@@ -21250,10 +21228,19 @@
 </ct:contentTypeSchema>
 </file>
 
-<file path=customXml/item4.xml><?xml version="1.0" encoding="utf-8"?>
+<file path=customXml/item3.xml><?xml version="1.0" encoding="utf-8"?>
 <p:properties xmlns:p="http://schemas.microsoft.com/office/2006/metadata/properties" xmlns:xsi="http://www.w3.org/2001/XMLSchema-instance" xmlns:pc="http://schemas.microsoft.com/office/infopath/2007/PartnerControls">
   <documentManagement/>
 </p:properties>
+</file>
+
+<file path=customXml/item4.xml><?xml version="1.0" encoding="utf-8"?>
+<?mso-contentType ?>
+<FormTemplates xmlns="http://schemas.microsoft.com/sharepoint/v3/contenttype/forms">
+  <Display>DocumentLibraryForm</Display>
+  <Edit>DocumentLibraryForm</Edit>
+  <New>DocumentLibraryForm</New>
+</FormTemplates>
 </file>
 
 <file path=customXml/item5.xml><?xml version="1.0" encoding="utf-8"?>
@@ -21261,14 +21248,6 @@
 </file>
 
 <file path=customXml/itemProps1.xml><?xml version="1.0" encoding="utf-8"?>
-<ds:datastoreItem xmlns:ds="http://schemas.openxmlformats.org/officeDocument/2006/customXml" ds:itemID="{A04731F0-8318-4F12-A4E6-D0CDE1E0D1E0}">
-  <ds:schemaRefs>
-    <ds:schemaRef ds:uri="http://schemas.microsoft.com/sharepoint/v3/contenttype/forms"/>
-  </ds:schemaRefs>
-</ds:datastoreItem>
-</file>
-
-<file path=customXml/itemProps2.xml><?xml version="1.0" encoding="utf-8"?>
 <ds:datastoreItem xmlns:ds="http://schemas.openxmlformats.org/officeDocument/2006/customXml" ds:itemID="{2B4E3624-18D3-4838-B6C9-CA3567EFE675}">
   <ds:schemaRefs>
     <ds:schemaRef ds:uri="http://www.w3.org/2001/XMLSchema"/>
@@ -21276,7 +21255,7 @@
 </ds:datastoreItem>
 </file>
 
-<file path=customXml/itemProps3.xml><?xml version="1.0" encoding="utf-8"?>
+<file path=customXml/itemProps2.xml><?xml version="1.0" encoding="utf-8"?>
 <ds:datastoreItem xmlns:ds="http://schemas.openxmlformats.org/officeDocument/2006/customXml" ds:itemID="{C21EB1E6-18EF-450E-A8C5-0CCCE5DDC56B}">
   <ds:schemaRefs>
     <ds:schemaRef ds:uri="http://schemas.microsoft.com/office/2006/metadata/contentType"/>
@@ -21292,7 +21271,7 @@
 </ds:datastoreItem>
 </file>
 
-<file path=customXml/itemProps4.xml><?xml version="1.0" encoding="utf-8"?>
+<file path=customXml/itemProps3.xml><?xml version="1.0" encoding="utf-8"?>
 <ds:datastoreItem xmlns:ds="http://schemas.openxmlformats.org/officeDocument/2006/customXml" ds:itemID="{D5B9A471-6C36-4B4B-96FA-DE9DBD80BDEF}">
   <ds:schemaRefs>
     <ds:schemaRef ds:uri="http://schemas.microsoft.com/office/2006/metadata/properties"/>
@@ -21301,8 +21280,16 @@
 </ds:datastoreItem>
 </file>
 
+<file path=customXml/itemProps4.xml><?xml version="1.0" encoding="utf-8"?>
+<ds:datastoreItem xmlns:ds="http://schemas.openxmlformats.org/officeDocument/2006/customXml" ds:itemID="{A04731F0-8318-4F12-A4E6-D0CDE1E0D1E0}">
+  <ds:schemaRefs>
+    <ds:schemaRef ds:uri="http://schemas.microsoft.com/sharepoint/v3/contenttype/forms"/>
+  </ds:schemaRefs>
+</ds:datastoreItem>
+</file>
+
 <file path=customXml/itemProps5.xml><?xml version="1.0" encoding="utf-8"?>
-<ds:datastoreItem xmlns:ds="http://schemas.openxmlformats.org/officeDocument/2006/customXml" ds:itemID="{817D951E-83D7-433C-843B-43A718056FA4}">
+<ds:datastoreItem xmlns:ds="http://schemas.openxmlformats.org/officeDocument/2006/customXml" ds:itemID="{54301381-9C96-4348-BE7F-FB9F37E80E0D}">
   <ds:schemaRefs>
     <ds:schemaRef ds:uri="http://schemas.openxmlformats.org/officeDocument/2006/bibliography"/>
   </ds:schemaRefs>

</xml_diff>

<commit_message>
Updated paragraph style to add spacing
</commit_message>
<xml_diff>
--- a/labs/Word/Agile Planning and Portfolio Management with Team Foundation Server 2017.docx
+++ b/labs/Word/Agile Planning and Portfolio Management with Team Foundation Server 2017.docx
@@ -176,6 +176,8 @@
             <w:t>S</w:t>
           </w:r>
         </w:p>
+        <w:bookmarkStart w:id="0" w:name="_GoBack"/>
+        <w:bookmarkEnd w:id="0"/>
         <w:p>
           <w:pPr>
             <w:pStyle w:val="TOC1"/>
@@ -196,7 +198,7 @@
           <w:r>
             <w:fldChar w:fldCharType="separate"/>
           </w:r>
-          <w:hyperlink w:anchor="_Toc476299547" w:history="1">
+          <w:hyperlink w:anchor="_Toc476676820" w:history="1">
             <w:r>
               <w:rPr>
                 <w:rStyle w:val="Hyperlink"/>
@@ -223,7 +225,7 @@
                 <w:noProof/>
                 <w:webHidden/>
               </w:rPr>
-              <w:instrText xml:space="preserve"> PAGEREF _Toc476299547 \h </w:instrText>
+              <w:instrText xml:space="preserve"> PAGEREF _Toc476676820 \h </w:instrText>
             </w:r>
             <w:r>
               <w:rPr>
@@ -265,7 +267,7 @@
               <w:lang w:bidi="ar-SA"/>
             </w:rPr>
           </w:pPr>
-          <w:hyperlink w:anchor="_Toc476299548" w:history="1">
+          <w:hyperlink w:anchor="_Toc476676821" w:history="1">
             <w:r>
               <w:rPr>
                 <w:rStyle w:val="Hyperlink"/>
@@ -292,7 +294,7 @@
                 <w:noProof/>
                 <w:webHidden/>
               </w:rPr>
-              <w:instrText xml:space="preserve"> PAGEREF _Toc476299548 \h </w:instrText>
+              <w:instrText xml:space="preserve"> PAGEREF _Toc476676821 \h </w:instrText>
             </w:r>
             <w:r>
               <w:rPr>
@@ -334,7 +336,7 @@
               <w:lang w:bidi="ar-SA"/>
             </w:rPr>
           </w:pPr>
-          <w:hyperlink w:anchor="_Toc476299549" w:history="1">
+          <w:hyperlink w:anchor="_Toc476676822" w:history="1">
             <w:r>
               <w:rPr>
                 <w:rStyle w:val="Hyperlink"/>
@@ -361,7 +363,7 @@
                 <w:noProof/>
                 <w:webHidden/>
               </w:rPr>
-              <w:instrText xml:space="preserve"> PAGEREF _Toc476299549 \h </w:instrText>
+              <w:instrText xml:space="preserve"> PAGEREF _Toc476676822 \h </w:instrText>
             </w:r>
             <w:r>
               <w:rPr>
@@ -403,7 +405,7 @@
               <w:lang w:bidi="ar-SA"/>
             </w:rPr>
           </w:pPr>
-          <w:hyperlink w:anchor="_Toc476299550" w:history="1">
+          <w:hyperlink w:anchor="_Toc476676823" w:history="1">
             <w:r>
               <w:rPr>
                 <w:rStyle w:val="Hyperlink"/>
@@ -430,7 +432,7 @@
                 <w:noProof/>
                 <w:webHidden/>
               </w:rPr>
-              <w:instrText xml:space="preserve"> PAGEREF _Toc476299550 \h </w:instrText>
+              <w:instrText xml:space="preserve"> PAGEREF _Toc476676823 \h </w:instrText>
             </w:r>
             <w:r>
               <w:rPr>
@@ -472,7 +474,7 @@
               <w:lang w:bidi="ar-SA"/>
             </w:rPr>
           </w:pPr>
-          <w:hyperlink w:anchor="_Toc476299551" w:history="1">
+          <w:hyperlink w:anchor="_Toc476676824" w:history="1">
             <w:r>
               <w:rPr>
                 <w:rStyle w:val="Hyperlink"/>
@@ -499,7 +501,7 @@
                 <w:noProof/>
                 <w:webHidden/>
               </w:rPr>
-              <w:instrText xml:space="preserve"> PAGEREF _Toc476299551 \h </w:instrText>
+              <w:instrText xml:space="preserve"> PAGEREF _Toc476676824 \h </w:instrText>
             </w:r>
             <w:r>
               <w:rPr>
@@ -541,7 +543,7 @@
               <w:lang w:bidi="ar-SA"/>
             </w:rPr>
           </w:pPr>
-          <w:hyperlink w:anchor="_Toc476299552" w:history="1">
+          <w:hyperlink w:anchor="_Toc476676825" w:history="1">
             <w:r>
               <w:rPr>
                 <w:rStyle w:val="Hyperlink"/>
@@ -568,7 +570,7 @@
                 <w:noProof/>
                 <w:webHidden/>
               </w:rPr>
-              <w:instrText xml:space="preserve"> PAGEREF _Toc476299552 \h </w:instrText>
+              <w:instrText xml:space="preserve"> PAGEREF _Toc476676825 \h </w:instrText>
             </w:r>
             <w:r>
               <w:rPr>
@@ -610,7 +612,7 @@
               <w:lang w:bidi="ar-SA"/>
             </w:rPr>
           </w:pPr>
-          <w:hyperlink w:anchor="_Toc476299553" w:history="1">
+          <w:hyperlink w:anchor="_Toc476676826" w:history="1">
             <w:r>
               <w:rPr>
                 <w:rStyle w:val="Hyperlink"/>
@@ -637,7 +639,7 @@
                 <w:noProof/>
                 <w:webHidden/>
               </w:rPr>
-              <w:instrText xml:space="preserve"> PAGEREF _Toc476299553 \h </w:instrText>
+              <w:instrText xml:space="preserve"> PAGEREF _Toc476676826 \h </w:instrText>
             </w:r>
             <w:r>
               <w:rPr>
@@ -679,7 +681,7 @@
               <w:lang w:bidi="ar-SA"/>
             </w:rPr>
           </w:pPr>
-          <w:hyperlink w:anchor="_Toc476299554" w:history="1">
+          <w:hyperlink w:anchor="_Toc476676827" w:history="1">
             <w:r>
               <w:rPr>
                 <w:rStyle w:val="Hyperlink"/>
@@ -706,7 +708,7 @@
                 <w:noProof/>
                 <w:webHidden/>
               </w:rPr>
-              <w:instrText xml:space="preserve"> PAGEREF _Toc476299554 \h </w:instrText>
+              <w:instrText xml:space="preserve"> PAGEREF _Toc476676827 \h </w:instrText>
             </w:r>
             <w:r>
               <w:rPr>
@@ -748,7 +750,7 @@
               <w:lang w:bidi="ar-SA"/>
             </w:rPr>
           </w:pPr>
-          <w:hyperlink w:anchor="_Toc476299555" w:history="1">
+          <w:hyperlink w:anchor="_Toc476676828" w:history="1">
             <w:r>
               <w:rPr>
                 <w:rStyle w:val="Hyperlink"/>
@@ -775,7 +777,7 @@
                 <w:noProof/>
                 <w:webHidden/>
               </w:rPr>
-              <w:instrText xml:space="preserve"> PAGEREF _Toc476299555 \h </w:instrText>
+              <w:instrText xml:space="preserve"> PAGEREF _Toc476676828 \h </w:instrText>
             </w:r>
             <w:r>
               <w:rPr>
@@ -817,7 +819,7 @@
               <w:lang w:bidi="ar-SA"/>
             </w:rPr>
           </w:pPr>
-          <w:hyperlink w:anchor="_Toc476299556" w:history="1">
+          <w:hyperlink w:anchor="_Toc476676829" w:history="1">
             <w:r>
               <w:rPr>
                 <w:rStyle w:val="Hyperlink"/>
@@ -844,7 +846,7 @@
                 <w:noProof/>
                 <w:webHidden/>
               </w:rPr>
-              <w:instrText xml:space="preserve"> PAGEREF _Toc476299556 \h </w:instrText>
+              <w:instrText xml:space="preserve"> PAGEREF _Toc476676829 \h </w:instrText>
             </w:r>
             <w:r>
               <w:rPr>
@@ -886,7 +888,7 @@
               <w:lang w:bidi="ar-SA"/>
             </w:rPr>
           </w:pPr>
-          <w:hyperlink w:anchor="_Toc476299557" w:history="1">
+          <w:hyperlink w:anchor="_Toc476676830" w:history="1">
             <w:r>
               <w:rPr>
                 <w:rStyle w:val="Hyperlink"/>
@@ -913,7 +915,7 @@
                 <w:noProof/>
                 <w:webHidden/>
               </w:rPr>
-              <w:instrText xml:space="preserve"> PAGEREF _Toc476299557 \h </w:instrText>
+              <w:instrText xml:space="preserve"> PAGEREF _Toc476676830 \h </w:instrText>
             </w:r>
             <w:r>
               <w:rPr>
@@ -955,7 +957,7 @@
               <w:lang w:bidi="ar-SA"/>
             </w:rPr>
           </w:pPr>
-          <w:hyperlink w:anchor="_Toc476299558" w:history="1">
+          <w:hyperlink w:anchor="_Toc476676831" w:history="1">
             <w:r>
               <w:rPr>
                 <w:rStyle w:val="Hyperlink"/>
@@ -982,7 +984,7 @@
                 <w:noProof/>
                 <w:webHidden/>
               </w:rPr>
-              <w:instrText xml:space="preserve"> PAGEREF _Toc476299558 \h </w:instrText>
+              <w:instrText xml:space="preserve"> PAGEREF _Toc476676831 \h </w:instrText>
             </w:r>
             <w:r>
               <w:rPr>
@@ -1024,7 +1026,7 @@
               <w:lang w:bidi="ar-SA"/>
             </w:rPr>
           </w:pPr>
-          <w:hyperlink w:anchor="_Toc476299559" w:history="1">
+          <w:hyperlink w:anchor="_Toc476676832" w:history="1">
             <w:r>
               <w:rPr>
                 <w:rStyle w:val="Hyperlink"/>
@@ -1051,7 +1053,7 @@
                 <w:noProof/>
                 <w:webHidden/>
               </w:rPr>
-              <w:instrText xml:space="preserve"> PAGEREF _Toc476299559 \h </w:instrText>
+              <w:instrText xml:space="preserve"> PAGEREF _Toc476676832 \h </w:instrText>
             </w:r>
             <w:r>
               <w:rPr>
@@ -1093,7 +1095,7 @@
               <w:lang w:bidi="ar-SA"/>
             </w:rPr>
           </w:pPr>
-          <w:hyperlink w:anchor="_Toc476299560" w:history="1">
+          <w:hyperlink w:anchor="_Toc476676833" w:history="1">
             <w:r>
               <w:rPr>
                 <w:rStyle w:val="Hyperlink"/>
@@ -1120,7 +1122,7 @@
                 <w:noProof/>
                 <w:webHidden/>
               </w:rPr>
-              <w:instrText xml:space="preserve"> PAGEREF _Toc476299560 \h </w:instrText>
+              <w:instrText xml:space="preserve"> PAGEREF _Toc476676833 \h </w:instrText>
             </w:r>
             <w:r>
               <w:rPr>
@@ -1162,7 +1164,7 @@
               <w:lang w:bidi="ar-SA"/>
             </w:rPr>
           </w:pPr>
-          <w:hyperlink w:anchor="_Toc476299561" w:history="1">
+          <w:hyperlink w:anchor="_Toc476676834" w:history="1">
             <w:r>
               <w:rPr>
                 <w:rStyle w:val="Hyperlink"/>
@@ -1189,7 +1191,7 @@
                 <w:noProof/>
                 <w:webHidden/>
               </w:rPr>
-              <w:instrText xml:space="preserve"> PAGEREF _Toc476299561 \h </w:instrText>
+              <w:instrText xml:space="preserve"> PAGEREF _Toc476676834 \h </w:instrText>
             </w:r>
             <w:r>
               <w:rPr>
@@ -1231,7 +1233,7 @@
               <w:lang w:bidi="ar-SA"/>
             </w:rPr>
           </w:pPr>
-          <w:hyperlink w:anchor="_Toc476299562" w:history="1">
+          <w:hyperlink w:anchor="_Toc476676835" w:history="1">
             <w:r>
               <w:rPr>
                 <w:rStyle w:val="Hyperlink"/>
@@ -1258,7 +1260,7 @@
                 <w:noProof/>
                 <w:webHidden/>
               </w:rPr>
-              <w:instrText xml:space="preserve"> PAGEREF _Toc476299562 \h </w:instrText>
+              <w:instrText xml:space="preserve"> PAGEREF _Toc476676835 \h </w:instrText>
             </w:r>
             <w:r>
               <w:rPr>
@@ -1300,7 +1302,7 @@
               <w:lang w:bidi="ar-SA"/>
             </w:rPr>
           </w:pPr>
-          <w:hyperlink w:anchor="_Toc476299563" w:history="1">
+          <w:hyperlink w:anchor="_Toc476676836" w:history="1">
             <w:r>
               <w:rPr>
                 <w:rStyle w:val="Hyperlink"/>
@@ -1327,7 +1329,7 @@
                 <w:noProof/>
                 <w:webHidden/>
               </w:rPr>
-              <w:instrText xml:space="preserve"> PAGEREF _Toc476299563 \h </w:instrText>
+              <w:instrText xml:space="preserve"> PAGEREF _Toc476676836 \h </w:instrText>
             </w:r>
             <w:r>
               <w:rPr>
@@ -1347,7 +1349,7 @@
                 <w:noProof/>
                 <w:webHidden/>
               </w:rPr>
-              <w:t>55</w:t>
+              <w:t>56</w:t>
             </w:r>
             <w:r>
               <w:rPr>
@@ -1369,7 +1371,7 @@
               <w:lang w:bidi="ar-SA"/>
             </w:rPr>
           </w:pPr>
-          <w:hyperlink w:anchor="_Toc476299564" w:history="1">
+          <w:hyperlink w:anchor="_Toc476676837" w:history="1">
             <w:r>
               <w:rPr>
                 <w:rStyle w:val="Hyperlink"/>
@@ -1396,7 +1398,7 @@
                 <w:noProof/>
                 <w:webHidden/>
               </w:rPr>
-              <w:instrText xml:space="preserve"> PAGEREF _Toc476299564 \h </w:instrText>
+              <w:instrText xml:space="preserve"> PAGEREF _Toc476676837 \h </w:instrText>
             </w:r>
             <w:r>
               <w:rPr>
@@ -1461,23 +1463,18 @@
           <w:noProof/>
         </w:rPr>
       </w:pPr>
-      <w:bookmarkStart w:id="0" w:name="_Toc476299547"/>
+      <w:bookmarkStart w:id="1" w:name="_Toc476676820"/>
       <w:r>
         <w:t>Overview</w:t>
       </w:r>
-      <w:bookmarkEnd w:id="0"/>
+      <w:bookmarkEnd w:id="1"/>
     </w:p>
     <w:p>
       <w:pPr>
         <w:pStyle w:val="ppBodyText"/>
       </w:pPr>
       <w:r>
-        <w:t>In this lab, you will learn about the agile planning and portfolio management t</w:t>
-      </w:r>
-      <w:bookmarkStart w:id="1" w:name="_GoBack"/>
-      <w:bookmarkEnd w:id="1"/>
-      <w:r>
-        <w:t xml:space="preserve">ools and processes provided by Team Foundation Server 2017 and how they can help you quickly plan, manage, and track work across </w:t>
+        <w:t xml:space="preserve">In this lab, you will learn about the agile planning and portfolio management tools and processes provided by Team Foundation Server 2017 and how they can help you quickly plan, manage, and track work across </w:t>
       </w:r>
       <w:r>
         <w:lastRenderedPageBreak/>
@@ -1488,7 +1485,7 @@
       <w:pPr>
         <w:pStyle w:val="Heading2"/>
       </w:pPr>
-      <w:bookmarkStart w:id="2" w:name="_Toc476299548"/>
+      <w:bookmarkStart w:id="2" w:name="_Toc476676821"/>
       <w:r>
         <w:t>Prerequisites</w:t>
       </w:r>
@@ -1567,7 +1564,7 @@
       <w:pPr>
         <w:pStyle w:val="Heading2"/>
       </w:pPr>
-      <w:bookmarkStart w:id="3" w:name="_Toc476299549"/>
+      <w:bookmarkStart w:id="3" w:name="_Toc476676822"/>
       <w:r>
         <w:t>About the Fabrikam Fiber Scenario</w:t>
       </w:r>
@@ -1603,7 +1600,7 @@
       <w:pPr>
         <w:pStyle w:val="Heading1"/>
       </w:pPr>
-      <w:bookmarkStart w:id="4" w:name="_Toc476299550"/>
+      <w:bookmarkStart w:id="4" w:name="_Toc476676823"/>
       <w:r>
         <w:t>Exercise 1: Agile Project Management</w:t>
       </w:r>
@@ -1641,7 +1638,7 @@
         <w:pStyle w:val="Heading2"/>
       </w:pPr>
       <w:bookmarkStart w:id="5" w:name="_Toc429723508"/>
-      <w:bookmarkStart w:id="6" w:name="_Toc476299551"/>
+      <w:bookmarkStart w:id="6" w:name="_Toc476676824"/>
       <w:r>
         <w:t>Task 1: Team Foundation Server Web Portal</w:t>
       </w:r>
@@ -2267,7 +2264,7 @@
         <w:pStyle w:val="Heading2"/>
       </w:pPr>
       <w:bookmarkStart w:id="7" w:name="_Toc429723509"/>
-      <w:bookmarkStart w:id="8" w:name="_Toc476299552"/>
+      <w:bookmarkStart w:id="8" w:name="_Toc476676825"/>
       <w:r>
         <w:t>Task 2: Working with the Backlog</w:t>
       </w:r>
@@ -3205,6 +3202,7 @@
           <w:noProof/>
           <w:lang w:bidi="ar-SA"/>
         </w:rPr>
+        <w:lastRenderedPageBreak/>
         <w:drawing>
           <wp:inline distT="0" distB="0" distL="0" distR="0" wp14:anchorId="67633BF4" wp14:editId="60DF3538">
             <wp:extent cx="6172200" cy="3519871"/>
@@ -3273,7 +3271,6 @@
         <w:rPr>
           <w:b/>
         </w:rPr>
-        <w:lastRenderedPageBreak/>
         <w:t xml:space="preserve">Note: </w:t>
       </w:r>
       <w:r>
@@ -3400,6 +3397,7 @@
         <w:rPr>
           <w:b/>
         </w:rPr>
+        <w:lastRenderedPageBreak/>
         <w:t xml:space="preserve">Note: </w:t>
       </w:r>
       <w:r>
@@ -3528,7 +3526,6 @@
           <w:noProof/>
           <w:lang w:bidi="ar-SA"/>
         </w:rPr>
-        <w:lastRenderedPageBreak/>
         <w:drawing>
           <wp:inline distT="0" distB="0" distL="0" distR="0" wp14:anchorId="36352402" wp14:editId="5237F07D">
             <wp:extent cx="6172200" cy="1999615"/>
@@ -3691,6 +3688,7 @@
           <w:noProof/>
           <w:lang w:bidi="ar-SA"/>
         </w:rPr>
+        <w:lastRenderedPageBreak/>
         <w:drawing>
           <wp:inline distT="0" distB="0" distL="0" distR="0" wp14:anchorId="421B22D2" wp14:editId="2613A65C">
             <wp:extent cx="4923809" cy="1314286"/>
@@ -3793,7 +3791,6 @@
           <w:noProof/>
           <w:lang w:bidi="ar-SA"/>
         </w:rPr>
-        <w:lastRenderedPageBreak/>
         <w:drawing>
           <wp:inline distT="0" distB="0" distL="0" distR="0" wp14:anchorId="5AE1E99E" wp14:editId="27CC3634">
             <wp:extent cx="6172200" cy="3520440"/>
@@ -3924,6 +3921,7 @@
         </w:numPr>
       </w:pPr>
       <w:r>
+        <w:lastRenderedPageBreak/>
         <w:t xml:space="preserve">During </w:t>
       </w:r>
       <w:r>
@@ -3963,7 +3961,6 @@
           <w:noProof/>
           <w:lang w:bidi="ar-SA"/>
         </w:rPr>
-        <w:lastRenderedPageBreak/>
         <w:drawing>
           <wp:inline distT="0" distB="0" distL="0" distR="0" wp14:anchorId="28A66BC3" wp14:editId="1380DB94">
             <wp:extent cx="6172200" cy="3239135"/>
@@ -4108,6 +4105,7 @@
         </w:numPr>
       </w:pPr>
       <w:r>
+        <w:lastRenderedPageBreak/>
         <w:t>Before we break down the new user story, let’s take a quick tour of this iteration backlog view. To start with, it shows all user stories and associated tasks that are assigned to the selected iteration, regardless of state.</w:t>
       </w:r>
     </w:p>
@@ -4120,7 +4118,6 @@
           <w:noProof/>
           <w:lang w:bidi="ar-SA"/>
         </w:rPr>
-        <w:lastRenderedPageBreak/>
         <w:drawing>
           <wp:inline distT="0" distB="0" distL="0" distR="0" wp14:anchorId="01FB7830" wp14:editId="273E71FA">
             <wp:extent cx="6172200" cy="2504440"/>
@@ -4256,6 +4253,7 @@
           <w:noProof/>
           <w:lang w:bidi="ar-SA"/>
         </w:rPr>
+        <w:lastRenderedPageBreak/>
         <w:drawing>
           <wp:inline distT="0" distB="0" distL="0" distR="0" wp14:anchorId="7AC736DC" wp14:editId="4790984C">
             <wp:extent cx="6172200" cy="3333115"/>
@@ -4324,7 +4322,7 @@
         <w:pStyle w:val="Heading2"/>
       </w:pPr>
       <w:bookmarkStart w:id="9" w:name="_Toc429723510"/>
-      <w:bookmarkStart w:id="10" w:name="_Toc476299553"/>
+      <w:bookmarkStart w:id="10" w:name="_Toc476676826"/>
       <w:r>
         <w:t>Task 3: Team Capacity Planning</w:t>
       </w:r>
@@ -4484,7 +4482,11 @@
         </w:numPr>
       </w:pPr>
       <w:r>
-        <w:t>The capacity view allows us to specify the number of hours per day that each team member will be working on this project, days off per team member, and overall team days off. These capacity settings apply to the current iteration. You can optionally use the activity column to describe the disciplines that each team member specializes in. When tasks are broken down by activity as well, it can provide another view across your team’s capacity to determine if, for example, you have enough people working on documentation to meet the demands for this iteration.  For now, leave the capacity settings unmodified.</w:t>
+        <w:t xml:space="preserve">The capacity view allows us to specify the number of hours per day that each team member will be working on this project, days off per team member, and overall team days off. These capacity settings apply to the current iteration. You can optionally use the activity column to describe the disciplines that each team member specializes in. When tasks are broken down by activity as well, it can provide </w:t>
+      </w:r>
+      <w:r>
+        <w:lastRenderedPageBreak/>
+        <w:t>another view across your team’s capacity to determine if, for example, you have enough people working on documentation to meet the demands for this iteration.  For now, leave the capacity settings unmodified.</w:t>
       </w:r>
     </w:p>
     <w:p>
@@ -4496,7 +4498,6 @@
           <w:noProof/>
           <w:lang w:bidi="ar-SA"/>
         </w:rPr>
-        <w:lastRenderedPageBreak/>
         <w:drawing>
           <wp:inline distT="0" distB="0" distL="0" distR="0" wp14:anchorId="29CC04EB" wp14:editId="12E575DA">
             <wp:extent cx="5247619" cy="2857143"/>
@@ -5178,7 +5179,7 @@
         <w:pStyle w:val="Heading2"/>
       </w:pPr>
       <w:bookmarkStart w:id="11" w:name="_Toc429723511"/>
-      <w:bookmarkStart w:id="12" w:name="_Toc476299554"/>
+      <w:bookmarkStart w:id="12" w:name="_Toc476676827"/>
       <w:r>
         <w:lastRenderedPageBreak/>
         <w:t>Task 4: Working with the Task Board</w:t>
@@ -5969,7 +5970,7 @@
       <w:pPr>
         <w:pStyle w:val="Heading1"/>
       </w:pPr>
-      <w:bookmarkStart w:id="13" w:name="_Toc476299555"/>
+      <w:bookmarkStart w:id="13" w:name="_Toc476676828"/>
       <w:r>
         <w:t>Exercise 2: Agile Portfolio Management</w:t>
       </w:r>
@@ -5988,7 +5989,7 @@
         <w:pStyle w:val="Heading2"/>
       </w:pPr>
       <w:bookmarkStart w:id="14" w:name="_Toc429723513"/>
-      <w:bookmarkStart w:id="15" w:name="_Toc476299556"/>
+      <w:bookmarkStart w:id="15" w:name="_Toc476676829"/>
       <w:r>
         <w:t>Task 1: Configuring Team Hierarchy and Area Paths</w:t>
       </w:r>
@@ -6614,7 +6615,7 @@
         <w:pStyle w:val="Heading2"/>
       </w:pPr>
       <w:bookmarkStart w:id="16" w:name="_Toc429723514"/>
-      <w:bookmarkStart w:id="17" w:name="_Toc476299557"/>
+      <w:bookmarkStart w:id="17" w:name="_Toc476676830"/>
       <w:r>
         <w:t>Task 2: Portfolio Management</w:t>
       </w:r>
@@ -6886,7 +6887,6 @@
         </w:numPr>
       </w:pPr>
       <w:r>
-        <w:lastRenderedPageBreak/>
         <w:t xml:space="preserve">This view shows the top-level features for the project. It is possible to drill down into backlog items and even individual tasks if desired. Click the </w:t>
       </w:r>
       <w:r>
@@ -8128,7 +8128,11 @@
         <w:t>Expand</w:t>
       </w:r>
       <w:r>
-        <w:t xml:space="preserve"> button twice in order to expand the features backlog two levels. Note that it is easy to distinguish between work that the database team is contributing to or is assigned, and work that is assigned to other teams by looking at the colored bar. If the bar is hollow (not filled in), this means that the work is assigned to a different team.</w:t>
+        <w:t xml:space="preserve"> button twice in order to expand the features backlog two levels. Note that it is easy to distinguish between work that the database team is contributing to or is assigned, and work that is </w:t>
+      </w:r>
+      <w:r>
+        <w:lastRenderedPageBreak/>
+        <w:t>assigned to other teams by looking at the colored bar. If the bar is hollow (not filled in), this means that the work is assigned to a different team.</w:t>
       </w:r>
     </w:p>
     <w:p>
@@ -8140,7 +8144,6 @@
           <w:noProof/>
           <w:lang w:bidi="ar-SA"/>
         </w:rPr>
-        <w:lastRenderedPageBreak/>
         <w:drawing>
           <wp:inline distT="0" distB="0" distL="0" distR="0" wp14:anchorId="655BF34B" wp14:editId="13916368">
             <wp:extent cx="5943600" cy="2375535"/>
@@ -8183,7 +8186,7 @@
         <w:pStyle w:val="Heading1"/>
       </w:pPr>
       <w:bookmarkStart w:id="18" w:name="_Toc429723515"/>
-      <w:bookmarkStart w:id="19" w:name="_Toc476299558"/>
+      <w:bookmarkStart w:id="19" w:name="_Toc476676831"/>
       <w:r>
         <w:t>Exercise 3: Flexibility of Agile Tools</w:t>
       </w:r>
@@ -8214,7 +8217,7 @@
         <w:pStyle w:val="Heading2"/>
       </w:pPr>
       <w:bookmarkStart w:id="20" w:name="_Toc429723516"/>
-      <w:bookmarkStart w:id="21" w:name="_Toc476299559"/>
+      <w:bookmarkStart w:id="21" w:name="_Toc476676832"/>
       <w:r>
         <w:t>Task 1: Introduction to Kanban Tools</w:t>
       </w:r>
@@ -11523,7 +11526,7 @@
       <w:pPr>
         <w:pStyle w:val="Heading2"/>
       </w:pPr>
-      <w:bookmarkStart w:id="22" w:name="_Toc476299560"/>
+      <w:bookmarkStart w:id="22" w:name="_Toc476676833"/>
       <w:r>
         <w:t>Task 2: Kanban prioritization</w:t>
       </w:r>
@@ -12208,7 +12211,7 @@
         <w:pStyle w:val="Heading2"/>
       </w:pPr>
       <w:bookmarkStart w:id="23" w:name="_Toc429723517"/>
-      <w:bookmarkStart w:id="24" w:name="_Toc476299561"/>
+      <w:bookmarkStart w:id="24" w:name="_Toc476676834"/>
       <w:r>
         <w:t>Task 3: Work Item Tagging</w:t>
       </w:r>
@@ -12959,7 +12962,7 @@
       <w:pPr>
         <w:pStyle w:val="Heading1"/>
       </w:pPr>
-      <w:bookmarkStart w:id="25" w:name="_Toc476299562"/>
+      <w:bookmarkStart w:id="25" w:name="_Toc476676835"/>
       <w:r>
         <w:t>Exercise 4: Work Item Charting</w:t>
       </w:r>
@@ -12983,8 +12986,9 @@
         <w:pStyle w:val="Heading2"/>
       </w:pPr>
       <w:bookmarkStart w:id="26" w:name="_Toc429723519"/>
-      <w:bookmarkStart w:id="27" w:name="_Toc476299563"/>
-      <w:r>
+      <w:bookmarkStart w:id="27" w:name="_Toc476676836"/>
+      <w:r>
+        <w:lastRenderedPageBreak/>
         <w:t>Task 1: Creating and Sharing Work Item Charts</w:t>
       </w:r>
       <w:bookmarkEnd w:id="26"/>
@@ -13020,7 +13024,6 @@
           <w:noProof/>
           <w:lang w:bidi="ar-SA"/>
         </w:rPr>
-        <w:lastRenderedPageBreak/>
         <w:drawing>
           <wp:inline distT="0" distB="0" distL="0" distR="0" wp14:anchorId="7EE5CC5A" wp14:editId="50DDA52F">
             <wp:extent cx="4685714" cy="1028571"/>
@@ -13338,7 +13341,6 @@
         </w:numPr>
       </w:pPr>
       <w:r>
-        <w:lastRenderedPageBreak/>
         <w:t>Name the query “</w:t>
       </w:r>
       <w:r>
@@ -13627,7 +13629,6 @@
         </w:numPr>
       </w:pPr>
       <w:r>
-        <w:lastRenderedPageBreak/>
         <w:t xml:space="preserve">Select the </w:t>
       </w:r>
       <w:r>
@@ -14594,7 +14595,7 @@
       <w:pPr>
         <w:pStyle w:val="Heading2"/>
       </w:pPr>
-      <w:bookmarkStart w:id="28" w:name="_Toc476299564"/>
+      <w:bookmarkStart w:id="28" w:name="_Toc476676837"/>
       <w:r>
         <w:t>Task 2: Customizing Dashboard</w:t>
       </w:r>
@@ -18821,10 +18822,10 @@
     <w:basedOn w:val="Normal"/>
     <w:uiPriority w:val="34"/>
     <w:qFormat/>
-    <w:rsid w:val="002F7E1C"/>
+    <w:rsid w:val="00C37523"/>
     <w:pPr>
+      <w:spacing w:before="120"/>
       <w:ind w:left="720"/>
-      <w:contextualSpacing/>
     </w:pPr>
   </w:style>
   <w:style w:type="paragraph" w:customStyle="1" w:styleId="ppBodyText">
@@ -20700,6 +20701,24 @@
 </file>
 
 <file path=customXml/item1.xml><?xml version="1.0" encoding="utf-8"?>
+<p:properties xmlns:p="http://schemas.microsoft.com/office/2006/metadata/properties" xmlns:xsi="http://www.w3.org/2001/XMLSchema-instance" xmlns:pc="http://schemas.microsoft.com/office/infopath/2007/PartnerControls">
+  <documentManagement/>
+</p:properties>
+</file>
+
+<file path=customXml/item2.xml><?xml version="1.0" encoding="utf-8"?>
+<?mso-contentType ?>
+<FormTemplates xmlns="http://schemas.microsoft.com/sharepoint/v3/contenttype/forms">
+  <Display>DocumentLibraryForm</Display>
+  <Edit>DocumentLibraryForm</Edit>
+  <New>DocumentLibraryForm</New>
+</FormTemplates>
+</file>
+
+<file path=customXml/item3.xml>��< ? x m l   v e r s i o n = " 1 . 0 "   e n c o d i n g = " u t f - 1 6 " ? > < t o c   x m l n s : x s i = " h t t p : / / w w w . w 3 . o r g / 2 0 0 1 / X M L S c h e m a - i n s t a n c e "   x m l n s : x s d = " h t t p : / / w w w . w 3 . o r g / 2 0 0 1 / X M L S c h e m a " / > 
+</file>
+
+<file path=customXml/item4.xml><?xml version="1.0" encoding="utf-8"?>
 <ct:contentTypeSchema xmlns:ct="http://schemas.microsoft.com/office/2006/metadata/contentType" xmlns:ma="http://schemas.microsoft.com/office/2006/metadata/properties/metaAttributes" ct:_="" ma:_="" ma:contentTypeName="Document" ma:contentTypeID="0x01010025907C08885A4B448C4B7687DE2703F9" ma:contentTypeVersion="0" ma:contentTypeDescription="Create a new document." ma:contentTypeScope="" ma:versionID="fca7f7617ec91df58bf1447f2d74720e">
   <xsd:schema xmlns:xsd="http://www.w3.org/2001/XMLSchema" xmlns:xs="http://www.w3.org/2001/XMLSchema" xmlns:p="http://schemas.microsoft.com/office/2006/metadata/properties" targetNamespace="http://schemas.microsoft.com/office/2006/metadata/properties" ma:root="true" ma:fieldsID="19ef3d69f22175d46987ff5beab34715">
     <xsd:element name="properties">
@@ -20813,29 +20832,36 @@
 </ct:contentTypeSchema>
 </file>
 
-<file path=customXml/item2.xml><?xml version="1.0" encoding="utf-8"?>
-<p:properties xmlns:p="http://schemas.microsoft.com/office/2006/metadata/properties" xmlns:xsi="http://www.w3.org/2001/XMLSchema-instance" xmlns:pc="http://schemas.microsoft.com/office/infopath/2007/PartnerControls">
-  <documentManagement/>
-</p:properties>
-</file>
-
-<file path=customXml/item3.xml><?xml version="1.0" encoding="utf-8"?>
-<?mso-contentType ?>
-<FormTemplates xmlns="http://schemas.microsoft.com/sharepoint/v3/contenttype/forms">
-  <Display>DocumentLibraryForm</Display>
-  <Edit>DocumentLibraryForm</Edit>
-  <New>DocumentLibraryForm</New>
-</FormTemplates>
-</file>
-
-<file path=customXml/item4.xml>��< ? x m l   v e r s i o n = " 1 . 0 "   e n c o d i n g = " u t f - 1 6 " ? > < t o c   x m l n s : x s i = " h t t p : / / w w w . w 3 . o r g / 2 0 0 1 / X M L S c h e m a - i n s t a n c e "   x m l n s : x s d = " h t t p : / / w w w . w 3 . o r g / 2 0 0 1 / X M L S c h e m a " / > 
-</file>
-
 <file path=customXml/item5.xml><?xml version="1.0" encoding="utf-8"?>
 <b:Sources xmlns:b="http://schemas.openxmlformats.org/officeDocument/2006/bibliography" xmlns="http://schemas.openxmlformats.org/officeDocument/2006/bibliography" SelectedStyle="\APASixthEditionOfficeOnline.xsl" StyleName="APA" Version="6"/>
 </file>
 
 <file path=customXml/itemProps1.xml><?xml version="1.0" encoding="utf-8"?>
+<ds:datastoreItem xmlns:ds="http://schemas.openxmlformats.org/officeDocument/2006/customXml" ds:itemID="{D5B9A471-6C36-4B4B-96FA-DE9DBD80BDEF}">
+  <ds:schemaRefs>
+    <ds:schemaRef ds:uri="http://schemas.microsoft.com/office/2006/metadata/properties"/>
+    <ds:schemaRef ds:uri="http://schemas.microsoft.com/office/infopath/2007/PartnerControls"/>
+  </ds:schemaRefs>
+</ds:datastoreItem>
+</file>
+
+<file path=customXml/itemProps2.xml><?xml version="1.0" encoding="utf-8"?>
+<ds:datastoreItem xmlns:ds="http://schemas.openxmlformats.org/officeDocument/2006/customXml" ds:itemID="{A04731F0-8318-4F12-A4E6-D0CDE1E0D1E0}">
+  <ds:schemaRefs>
+    <ds:schemaRef ds:uri="http://schemas.microsoft.com/sharepoint/v3/contenttype/forms"/>
+  </ds:schemaRefs>
+</ds:datastoreItem>
+</file>
+
+<file path=customXml/itemProps3.xml><?xml version="1.0" encoding="utf-8"?>
+<ds:datastoreItem xmlns:ds="http://schemas.openxmlformats.org/officeDocument/2006/customXml" ds:itemID="{2B4E3624-18D3-4838-B6C9-CA3567EFE675}">
+  <ds:schemaRefs>
+    <ds:schemaRef ds:uri="http://www.w3.org/2001/XMLSchema"/>
+  </ds:schemaRefs>
+</ds:datastoreItem>
+</file>
+
+<file path=customXml/itemProps4.xml><?xml version="1.0" encoding="utf-8"?>
 <ds:datastoreItem xmlns:ds="http://schemas.openxmlformats.org/officeDocument/2006/customXml" ds:itemID="{C21EB1E6-18EF-450E-A8C5-0CCCE5DDC56B}">
   <ds:schemaRefs>
     <ds:schemaRef ds:uri="http://schemas.microsoft.com/office/2006/metadata/contentType"/>
@@ -20851,33 +20877,8 @@
 </ds:datastoreItem>
 </file>
 
-<file path=customXml/itemProps2.xml><?xml version="1.0" encoding="utf-8"?>
-<ds:datastoreItem xmlns:ds="http://schemas.openxmlformats.org/officeDocument/2006/customXml" ds:itemID="{D5B9A471-6C36-4B4B-96FA-DE9DBD80BDEF}">
-  <ds:schemaRefs>
-    <ds:schemaRef ds:uri="http://schemas.microsoft.com/office/2006/metadata/properties"/>
-    <ds:schemaRef ds:uri="http://schemas.microsoft.com/office/infopath/2007/PartnerControls"/>
-  </ds:schemaRefs>
-</ds:datastoreItem>
-</file>
-
-<file path=customXml/itemProps3.xml><?xml version="1.0" encoding="utf-8"?>
-<ds:datastoreItem xmlns:ds="http://schemas.openxmlformats.org/officeDocument/2006/customXml" ds:itemID="{A04731F0-8318-4F12-A4E6-D0CDE1E0D1E0}">
-  <ds:schemaRefs>
-    <ds:schemaRef ds:uri="http://schemas.microsoft.com/sharepoint/v3/contenttype/forms"/>
-  </ds:schemaRefs>
-</ds:datastoreItem>
-</file>
-
-<file path=customXml/itemProps4.xml><?xml version="1.0" encoding="utf-8"?>
-<ds:datastoreItem xmlns:ds="http://schemas.openxmlformats.org/officeDocument/2006/customXml" ds:itemID="{2B4E3624-18D3-4838-B6C9-CA3567EFE675}">
-  <ds:schemaRefs>
-    <ds:schemaRef ds:uri="http://www.w3.org/2001/XMLSchema"/>
-  </ds:schemaRefs>
-</ds:datastoreItem>
-</file>
-
 <file path=customXml/itemProps5.xml><?xml version="1.0" encoding="utf-8"?>
-<ds:datastoreItem xmlns:ds="http://schemas.openxmlformats.org/officeDocument/2006/customXml" ds:itemID="{99B70589-4175-478A-BBA9-941AF1FD7768}">
+<ds:datastoreItem xmlns:ds="http://schemas.openxmlformats.org/officeDocument/2006/customXml" ds:itemID="{5F212CE0-8418-4305-8402-AF6469ABA101}">
   <ds:schemaRefs>
     <ds:schemaRef ds:uri="http://schemas.openxmlformats.org/officeDocument/2006/bibliography"/>
   </ds:schemaRefs>

</xml_diff>